<commit_message>
Documentation ready for review
</commit_message>
<xml_diff>
--- a/Dokumentacija/Servis za pretplatu na dostavu hrane - Od njive do stola.docx
+++ b/Dokumentacija/Servis za pretplatu na dostavu hrane - Od njive do stola.docx
@@ -10897,20 +10897,334 @@
     </w:p>
     <w:p>
       <w:pPr>
-        <w:bidi w:val="0"/>
-        <w:rPr>
-          <w:rFonts w:hint="default"/>
-          <w:lang w:val="sr-Latn-RS"/>
-        </w:rPr>
-      </w:pPr>
-      <w:bookmarkStart w:id="19" w:name="_GoBack"/>
-      <w:bookmarkEnd w:id="19"/>
+        <w:pStyle w:val="3"/>
+        <w:bidi w:val="0"/>
+        <w:rPr>
+          <w:rFonts w:hint="default"/>
+          <w:lang w:val="sr-Latn-RS"/>
+        </w:rPr>
+      </w:pPr>
+      <w:r>
+        <w:rPr>
+          <w:rFonts w:hint="default"/>
+          <w:lang w:val="sr-Latn-RS"/>
+        </w:rPr>
+        <w:t>MVC pristup</w:t>
+      </w:r>
+    </w:p>
+    <w:p>
+      <w:pPr>
+        <w:rPr>
+          <w:rFonts w:hint="default"/>
+          <w:lang w:val="sr-Latn-RS"/>
+        </w:rPr>
+      </w:pPr>
+      <w:r>
+        <w:rPr>
+          <w:rFonts w:hint="default"/>
+          <w:lang w:val="sr-Latn-RS"/>
+        </w:rPr>
+        <w:t xml:space="preserve">Laravel koristi Model-View-Controller arhitekturu kako bi se jasno razdvojio sloj poslovne logike, sloj podataka i prezentacioni sloj. </w:t>
+      </w:r>
+    </w:p>
+    <w:p>
+      <w:pPr>
+        <w:rPr>
+          <w:rFonts w:hint="default"/>
+          <w:lang w:val="sr-Latn-RS"/>
+        </w:rPr>
+      </w:pPr>
+      <w:r>
+        <w:rPr>
+          <w:rFonts w:hint="default"/>
+          <w:lang w:val="sr-Latn-RS"/>
+        </w:rPr>
+        <w:t xml:space="preserve">Kontroleri obrađuju HTTP zahteve i koordiniraju tok aplikacije. Modeli koji su kreirani uz pomoć eloquent-a upravljaju strukturom podataka i poslovnom logikom. Blade pogledi(šabloni izgleda stranice) čine prezentacioni sloj  i prikazuju odobrene podatke korisniku. Dakle kontroler prihvata zahtev, poziva odgovarajući model za rad sa podacima i onda se rezultati prosleđuju blade pogledu i konačno se generiše HTML koji se šalje na veb pregledač. </w:t>
+      </w:r>
+    </w:p>
+    <w:p>
+      <w:pPr>
+        <w:rPr>
+          <w:rFonts w:hint="default"/>
+          <w:lang w:val="sr-Latn-RS"/>
+        </w:rPr>
+      </w:pPr>
+      <w:r>
+        <w:rPr>
+          <w:rFonts w:hint="default"/>
+          <w:lang w:val="sr-Latn-RS"/>
+        </w:rPr>
+        <w:t>Blade šabloni su smešteni u resources/views direktorijumu i imaju jednostavnu sintaksu za ugrađivanje podataka. Na taj način je moguće potpuno izbeći PHP kod međutim idalje je moguće uneti php blok ako za to ima potrebe. Ali ovakva postavka olakšava održavanje.</w:t>
+      </w:r>
+    </w:p>
+    <w:p>
+      <w:pPr>
+        <w:rPr>
+          <w:rFonts w:hint="default"/>
+          <w:lang w:val="sr-Latn-RS"/>
+        </w:rPr>
+      </w:pPr>
+    </w:p>
+    <w:p>
+      <w:pPr>
+        <w:rPr>
+          <w:rFonts w:hint="default"/>
+          <w:lang w:val="sr-Latn-RS"/>
+        </w:rPr>
+      </w:pPr>
+      <w:r>
+        <w:rPr>
+          <w:rFonts w:hint="default"/>
+          <w:lang w:val="sr-Latn-RS"/>
+        </w:rPr>
+        <w:t xml:space="preserve">Inicijalni skelet modela i migracija je uz pomoć vemto alata kreiran pri kreaciji samog laravel projekta. Modeli se nalaze u direktorijumu App/Models, a kontroleri u App/Http/Controllers. </w:t>
+      </w:r>
+    </w:p>
+    <w:p>
+      <w:pPr>
+        <w:pStyle w:val="3"/>
+        <w:bidi w:val="0"/>
+        <w:rPr>
+          <w:rFonts w:hint="default"/>
+          <w:lang w:val="sr-Latn-RS"/>
+        </w:rPr>
+      </w:pPr>
+      <w:r>
+        <w:rPr>
+          <w:rFonts w:hint="default"/>
+          <w:lang w:val="sr-Latn-RS"/>
+        </w:rPr>
+        <w:t>Migracije i seederi</w:t>
+      </w:r>
+    </w:p>
+    <w:p>
+      <w:pPr>
+        <w:rPr>
+          <w:rFonts w:hint="default"/>
+          <w:lang w:val="sr-Latn-RS"/>
+        </w:rPr>
+      </w:pPr>
+      <w:r>
+        <w:rPr>
+          <w:rFonts w:hint="default"/>
+          <w:lang w:val="sr-Latn-RS"/>
+        </w:rPr>
+        <w:t xml:space="preserve">Migracije u laravelu služe kao sistem upravljanja verzijama šeme baze podataka. One omogućavaju programeru da se definiše struktura (model )baze, a to se odnosi na tabele, kolone, indekse i relacije. Migracije se sastavljaju sa php kodom što znači da programer ne mora da kuca SQL kod. Pri pokretanju migracija laravel kreira ili ažurira tabele u bazi podataka na osnovu sadržaja migracionih datoteka. Prednost je olakšana prenosivost i automatizacija, svi koji rade na projektu mogu lako primeniti najnoviju šemu unosom prostih migracionih komanti u terminalu. Migracije nisu vezane za jednu vrstu baze podataka jer laravel može lako da se prilagodi i MySQL-u, PostfreSQL-u, SQLite-u i SQL serveru koji je korišćen u ovom projektu, ovo znači da iz jednog koda sa jednom sintaksom se obezbeđuje višestruka kompatibilnost. </w:t>
+      </w:r>
+    </w:p>
+    <w:p>
+      <w:pPr>
+        <w:rPr>
+          <w:rFonts w:hint="default"/>
+          <w:b w:val="0"/>
+          <w:bCs w:val="0"/>
+          <w:i w:val="0"/>
+          <w:iCs w:val="0"/>
+          <w:lang w:val="sr-Latn-RS"/>
+        </w:rPr>
+      </w:pPr>
+      <w:r>
+        <w:rPr>
+          <w:rFonts w:hint="default"/>
+          <w:lang w:val="sr-Latn-RS"/>
+        </w:rPr>
+        <w:t xml:space="preserve">Migracije su iskorišćene za kreiranje svih tabela, kolona i relacija koje su napomenute u ER dijagramu u SQL server bazi podataka. Komanda </w:t>
+      </w:r>
+      <w:r>
+        <w:rPr>
+          <w:rFonts w:hint="default"/>
+          <w:b/>
+          <w:bCs/>
+          <w:i/>
+          <w:iCs/>
+          <w:lang w:val="sr-Latn-RS"/>
+        </w:rPr>
+        <w:t xml:space="preserve">php artisan migrate </w:t>
+      </w:r>
+      <w:r>
+        <w:rPr>
+          <w:rFonts w:hint="default"/>
+          <w:b w:val="0"/>
+          <w:bCs w:val="0"/>
+          <w:i w:val="0"/>
+          <w:iCs w:val="0"/>
+          <w:lang w:val="sr-Latn-RS"/>
+        </w:rPr>
+        <w:t>pokreće migracione datoteke i kompletna baza podatka se ažurira ili kreira po definisanim specifikacijama.</w:t>
+      </w:r>
+    </w:p>
+    <w:p>
+      <w:pPr>
+        <w:rPr>
+          <w:rFonts w:hint="default"/>
+          <w:b w:val="0"/>
+          <w:bCs w:val="0"/>
+          <w:i w:val="0"/>
+          <w:iCs w:val="0"/>
+          <w:lang w:val="sr-Latn-RS"/>
+        </w:rPr>
+      </w:pPr>
+      <w:r>
+        <w:rPr>
+          <w:rFonts w:hint="default"/>
+          <w:b w:val="0"/>
+          <w:bCs w:val="0"/>
+          <w:i w:val="0"/>
+          <w:iCs w:val="0"/>
+          <w:lang w:val="sr-Latn-RS"/>
+        </w:rPr>
+        <w:t xml:space="preserve">Seederi funkcionišu slično kao migracije i omogućuju popunjavanje baze podataka test podacima ili podrazumevanim podacima koji su predviđeni da uvek budu unešeni u bazu. Nalaze se u direktorijumu database/seeders. U okviru seedera se piše kod koji ubacuje podatke uz pomoć eloquent modela. Moguće je definisati veći broj korisnika ili bilo kog drugog entiteta i popuniti tabele podacima. U projektu Od njive do stola su kreirani seeder-i sa realističnim podacima koji se mogu koristiti pri pokretanju aplikacije kao simulacija upotrebe servisa. Alternativa su fabrike podataka koje omogućavaju lažne zapise koji odgovaraju tipu podatka atributa međutim u nekim slučajevima kao što je testiranje ovog proizvoda to nije prihvatljivo rešenje jer su podaci besmisleni i nečitki.  </w:t>
+      </w:r>
+    </w:p>
+    <w:p>
+      <w:pPr>
+        <w:rPr>
+          <w:rFonts w:hint="default"/>
+          <w:b w:val="0"/>
+          <w:bCs w:val="0"/>
+          <w:i w:val="0"/>
+          <w:iCs w:val="0"/>
+          <w:lang w:val="sr-Latn-RS"/>
+        </w:rPr>
+      </w:pPr>
+    </w:p>
+    <w:p>
+      <w:pPr>
+        <w:pStyle w:val="2"/>
+        <w:bidi w:val="0"/>
+        <w:rPr>
+          <w:rFonts w:hint="default"/>
+          <w:lang w:val="sr-Latn-RS"/>
+        </w:rPr>
+      </w:pPr>
+      <w:r>
+        <w:rPr>
+          <w:rFonts w:hint="default"/>
+          <w:lang w:val="sr-Latn-RS"/>
+        </w:rPr>
+        <w:t>Zaključak</w:t>
+      </w:r>
+    </w:p>
+    <w:p>
+      <w:pPr>
+        <w:rPr>
+          <w:rFonts w:hint="default"/>
+          <w:lang w:val="sr-Latn-RS"/>
+        </w:rPr>
+      </w:pPr>
+      <w:r>
+        <w:rPr>
+          <w:rFonts w:hint="default"/>
+          <w:lang w:val="sr-Latn-RS"/>
+        </w:rPr>
+        <w:t>Izbor tehnologija i pristupa omogućio je organizovan i uspešan razvoj rešenja realnog problema u modernom svetu. Problem koji je rešen je vrlo specifičan međutim dalja vizija bi bila proširenje sistema da ima mogućnost obsluženja bilo kog regiona i naprednije funkcionalnosti. Trenutni projekat je dobra osnova za testiranje ovakvog koncepta poslovanja. U slučaju rapidnog uspeha sledeći cilj i početak bi bio reorganizacija modela i veza, a primer naprednije baze bi izgledao ovako:</w:t>
+      </w:r>
+    </w:p>
+    <w:p>
+      <w:pPr>
+        <w:rPr>
+          <w:rFonts w:hint="default"/>
+          <w:lang w:val="sr-Latn-RS"/>
+        </w:rPr>
+      </w:pPr>
       <w:r>
         <w:rPr>
           <w:rFonts w:hint="default"/>
           <w:lang w:val="sr-Latn-RS"/>
         </w:rPr>
         <w:br w:type="page"/>
+      </w:r>
+    </w:p>
+    <w:p>
+      <w:pPr>
+        <w:rPr>
+          <w:rFonts w:hint="default"/>
+          <w:lang w:val="sr-Latn-RS"/>
+        </w:rPr>
+      </w:pPr>
+      <w:r>
+        <w:rPr>
+          <w:rFonts w:hint="default"/>
+          <w:lang w:val="sr-Latn-RS"/>
+        </w:rPr>
+        <w:drawing>
+          <wp:inline distT="0" distB="0" distL="114300" distR="114300">
+            <wp:extent cx="5748020" cy="2999105"/>
+            <wp:effectExtent l="0" t="0" r="5080" b="10795"/>
+            <wp:docPr id="30" name="Picture 30" descr="slika20BudućiERdiagram OdNjiveDoStola.drawio"/>
+            <wp:cNvGraphicFramePr>
+              <a:graphicFrameLocks xmlns:a="http://schemas.openxmlformats.org/drawingml/2006/main" noChangeAspect="1"/>
+            </wp:cNvGraphicFramePr>
+            <a:graphic xmlns:a="http://schemas.openxmlformats.org/drawingml/2006/main">
+              <a:graphicData uri="http://schemas.openxmlformats.org/drawingml/2006/picture">
+                <pic:pic xmlns:pic="http://schemas.openxmlformats.org/drawingml/2006/picture">
+                  <pic:nvPicPr>
+                    <pic:cNvPr id="30" name="Picture 30" descr="slika20BudućiERdiagram OdNjiveDoStola.drawio"/>
+                    <pic:cNvPicPr>
+                      <a:picLocks noChangeAspect="1"/>
+                    </pic:cNvPicPr>
+                  </pic:nvPicPr>
+                  <pic:blipFill>
+                    <a:blip r:embed="rId30"/>
+                    <a:stretch>
+                      <a:fillRect/>
+                    </a:stretch>
+                  </pic:blipFill>
+                  <pic:spPr>
+                    <a:xfrm>
+                      <a:off x="0" y="0"/>
+                      <a:ext cx="5748020" cy="2999105"/>
+                    </a:xfrm>
+                    <a:prstGeom prst="rect">
+                      <a:avLst/>
+                    </a:prstGeom>
+                  </pic:spPr>
+                </pic:pic>
+              </a:graphicData>
+            </a:graphic>
+          </wp:inline>
+        </w:drawing>
+      </w:r>
+    </w:p>
+    <w:p>
+      <w:pPr>
+        <w:jc w:val="center"/>
+        <w:rPr>
+          <w:rFonts w:hint="default"/>
+          <w:lang w:val="sr-Latn-RS"/>
+        </w:rPr>
+      </w:pPr>
+      <w:r>
+        <w:rPr>
+          <w:rFonts w:hint="default"/>
+          <w:lang w:val="sr-Latn-RS"/>
+        </w:rPr>
+        <w:t>Slika 20. Budući dijagram entiteta i veza</w:t>
+      </w:r>
+    </w:p>
+    <w:p>
+      <w:pPr>
+        <w:jc w:val="both"/>
+        <w:rPr>
+          <w:rFonts w:hint="default"/>
+          <w:lang w:val="sr-Latn-RS"/>
+        </w:rPr>
+      </w:pPr>
+    </w:p>
+    <w:p>
+      <w:pPr>
+        <w:jc w:val="both"/>
+        <w:rPr>
+          <w:rFonts w:hint="default"/>
+          <w:lang w:val="sr-Latn-RS"/>
+        </w:rPr>
+      </w:pPr>
+      <w:r>
+        <w:rPr>
+          <w:rFonts w:hint="default"/>
+          <w:lang w:val="sr-Latn-RS"/>
+        </w:rPr>
+        <w:t xml:space="preserve">Uveo bi se u direktno u informacioni sistem poljoprivrednik. Poslovanje ne bi bilo isključivo u Beogradu već bi postojao i entitet gradovi i bilo bi moguće poslovanje u bilo kom regionu dokle god ima poljoprivrednika. Korisnik bi mogao da unese i alternativnu adresu dostave i mogao bi da promeni aktivnu adresu. Tabela slike bi omogućila poljoprivrednicima da se kvalitetnije izreklamiraju. Korisnik bi mogao da bira pojedinačno biljke i pored opcije već predodređenih paketa u slučaju da želi specifičnu korpu. </w:t>
       </w:r>
       <w:r>
         <w:rPr>
@@ -14731,7 +15045,7 @@
                     </pic:cNvPicPr>
                   </pic:nvPicPr>
                   <pic:blipFill>
-                    <a:blip r:embed="rId30"/>
+                    <a:blip r:embed="rId31"/>
                     <a:stretch>
                       <a:fillRect/>
                     </a:stretch>
@@ -14769,13 +15083,8 @@
           <w:lang w:val="sr-Latn-RS"/>
         </w:rPr>
       </w:pPr>
-      <w:r>
-        <w:rPr>
-          <w:rFonts w:hint="default"/>
-          <w:lang w:val="sr-Latn-RS"/>
-        </w:rPr>
-        <w:t>Slika Logotip</w:t>
-      </w:r>
+      <w:bookmarkStart w:id="19" w:name="_GoBack"/>
+      <w:bookmarkEnd w:id="19"/>
     </w:p>
     <w:sectPr>
       <w:headerReference r:id="rId5" w:type="default"/>

</xml_diff>